<commit_message>
Cambridge 18 Test 2 Reading Tested.
</commit_message>
<xml_diff>
--- a/Test3_Writing.docx
+++ b/Test3_Writing.docx
@@ -29,8 +29,9 @@
       <w:r>
         <w:t xml:space="preserve"> The Diagram given shows the floor plan of a public library 20 years ago</w:t>
       </w:r>
-    </w:p>
-    <w:p>
+      <w:r>
+        <w:t xml:space="preserve"> </w:t>
+      </w:r>
       <w:r>
         <w:t>and how it looks now.</w:t>
       </w:r>
@@ -46,8 +47,9 @@
       <w:r>
         <w:t xml:space="preserve"> the information by selecting and reporting the main features,</w:t>
       </w:r>
-    </w:p>
-    <w:p>
+      <w:r>
+        <w:t xml:space="preserve"> </w:t>
+      </w:r>
       <w:r>
         <w:t xml:space="preserve">and make </w:t>
       </w:r>
@@ -94,7 +96,7 @@
     </w:p>
     <w:p>
       <w:pPr>
-        <w:spacing w:line="240" w:lineRule="auto"/>
+        <w:spacing w:line="360" w:lineRule="auto"/>
       </w:pPr>
       <w:proofErr w:type="spellStart"/>
       <w:r>
@@ -102,432 +104,442 @@
       </w:r>
       <w:proofErr w:type="spellEnd"/>
       <w:r>
-        <w:t xml:space="preserve"> are essential to the society up to these day from many centuries ago.</w:t>
+        <w:t xml:space="preserve"> are essential to the society up to these day from many centuries </w:t>
+      </w:r>
+      <w:proofErr w:type="spellStart"/>
+      <w:proofErr w:type="gramStart"/>
+      <w:r>
+        <w:t>ago.Considering</w:t>
+      </w:r>
+      <w:proofErr w:type="spellEnd"/>
+      <w:proofErr w:type="gramEnd"/>
+      <w:r>
+        <w:t xml:space="preserve"> changes in the Library may attract some old readers and adults back to the</w:t>
+      </w:r>
+      <w:r>
+        <w:t xml:space="preserve"> </w:t>
+      </w:r>
+      <w:proofErr w:type="spellStart"/>
+      <w:r>
+        <w:t>libray</w:t>
+      </w:r>
+      <w:proofErr w:type="spellEnd"/>
+      <w:r>
+        <w:t xml:space="preserve"> again.</w:t>
+      </w:r>
+      <w:r>
+        <w:t xml:space="preserve"> </w:t>
+      </w:r>
+      <w:r>
+        <w:t xml:space="preserve">In the diagram, I see major changes in </w:t>
+      </w:r>
+      <w:proofErr w:type="spellStart"/>
+      <w:r>
+        <w:t>Funitures</w:t>
+      </w:r>
+      <w:proofErr w:type="spellEnd"/>
+      <w:r>
+        <w:t xml:space="preserve"> and Shelves Placements and also adaptation in chambers and hallway.</w:t>
       </w:r>
     </w:p>
     <w:p>
       <w:pPr>
-        <w:spacing w:line="240" w:lineRule="auto"/>
+        <w:spacing w:line="360" w:lineRule="auto"/>
       </w:pPr>
       <w:r>
-        <w:t>Considering changes in the Library may attract some old readers and adults back to the</w:t>
+        <w:t xml:space="preserve">An </w:t>
+      </w:r>
+      <w:proofErr w:type="spellStart"/>
+      <w:r>
+        <w:t>impactic</w:t>
+      </w:r>
+      <w:proofErr w:type="spellEnd"/>
+      <w:r>
+        <w:t xml:space="preserve"> change in the </w:t>
+      </w:r>
+      <w:proofErr w:type="spellStart"/>
+      <w:r>
+        <w:t>libray</w:t>
+      </w:r>
+      <w:proofErr w:type="spellEnd"/>
+      <w:r>
+        <w:t xml:space="preserve"> is that the Enquiry desk is replace by a Cafe </w:t>
+      </w:r>
+      <w:proofErr w:type="spellStart"/>
+      <w:r>
+        <w:t>whichseems</w:t>
+      </w:r>
+      <w:proofErr w:type="spellEnd"/>
+      <w:r>
+        <w:t xml:space="preserve"> modern but inappropriate in my opinion taking up </w:t>
+      </w:r>
+      <w:proofErr w:type="spellStart"/>
+      <w:r>
+        <w:t>alot</w:t>
+      </w:r>
+      <w:proofErr w:type="spellEnd"/>
+      <w:r>
+        <w:t xml:space="preserve"> of space while we can have our coffee outside of the library.</w:t>
+      </w:r>
+      <w:r>
+        <w:t xml:space="preserve"> </w:t>
+      </w:r>
+      <w:r>
+        <w:t xml:space="preserve">Enlarging the room and adding a </w:t>
+      </w:r>
+      <w:proofErr w:type="gramStart"/>
+      <w:r>
+        <w:t>storytelling events</w:t>
+      </w:r>
+      <w:proofErr w:type="gramEnd"/>
+      <w:r>
+        <w:t xml:space="preserve"> with comfortable </w:t>
+      </w:r>
+      <w:proofErr w:type="spellStart"/>
+      <w:r>
+        <w:t>funitures</w:t>
+      </w:r>
+      <w:proofErr w:type="spellEnd"/>
+      <w:r>
+        <w:t xml:space="preserve"> in Children's Section will make a huge impact for the future of our kids.</w:t>
+      </w:r>
+      <w:r>
+        <w:t xml:space="preserve"> </w:t>
+      </w:r>
+      <w:r>
+        <w:t>The vanish of the tables and chairs on the hallway is not a very good idea that I see no other place to sit and read while lecture room,</w:t>
+      </w:r>
+      <w:r>
+        <w:t xml:space="preserve"> </w:t>
+      </w:r>
+      <w:r>
+        <w:t>previously known as Children's</w:t>
+      </w:r>
+      <w:r>
+        <w:t xml:space="preserve"> </w:t>
+      </w:r>
+      <w:r>
+        <w:t xml:space="preserve">Book room might be busy discharging some lectures and the </w:t>
+      </w:r>
+      <w:proofErr w:type="gramStart"/>
+      <w:r>
+        <w:t>Computer</w:t>
+      </w:r>
+      <w:proofErr w:type="gramEnd"/>
+      <w:r>
+        <w:t xml:space="preserve"> room,</w:t>
+      </w:r>
+      <w:r>
+        <w:t xml:space="preserve"> </w:t>
+      </w:r>
+      <w:r>
+        <w:t>previously known as the reading room for newspapers and magazines won't be appropriate for reading with a hard-copy book.</w:t>
+      </w:r>
+      <w:r>
+        <w:t xml:space="preserve"> </w:t>
+      </w:r>
+      <w:r>
+        <w:t>With the developing technology, having self-service machines seem interesting but we also should reconsider that is that really necessary to add everything into a Library which can also lead to distraction and damages to the Books.</w:t>
       </w:r>
     </w:p>
     <w:p>
       <w:pPr>
-        <w:spacing w:line="240" w:lineRule="auto"/>
+        <w:spacing w:line="360" w:lineRule="auto"/>
       </w:pPr>
       <w:proofErr w:type="spellStart"/>
       <w:r>
-        <w:t>libray</w:t>
+        <w:lastRenderedPageBreak/>
+        <w:t>Adaptaion</w:t>
       </w:r>
       <w:proofErr w:type="spellEnd"/>
       <w:r>
-        <w:t xml:space="preserve"> again.</w:t>
-      </w:r>
-      <w:r>
-        <w:t xml:space="preserve"> </w:t>
-      </w:r>
-      <w:r>
-        <w:t xml:space="preserve">In the diagram, I see major changes in </w:t>
+        <w:t xml:space="preserve"> and changes are necessary and good for the </w:t>
       </w:r>
       <w:proofErr w:type="spellStart"/>
       <w:r>
-        <w:t>Funitures</w:t>
+        <w:t>neighbourhood</w:t>
       </w:r>
       <w:proofErr w:type="spellEnd"/>
       <w:r>
-        <w:t xml:space="preserve"> and Shelves Placements </w:t>
+        <w:t xml:space="preserve"> and we should</w:t>
+      </w:r>
+      <w:r>
+        <w:t xml:space="preserve"> </w:t>
+      </w:r>
+      <w:r>
+        <w:t>welcome and navigate the changes not to deviate from the original purpose.</w:t>
+      </w:r>
+    </w:p>
+    <w:p>
+      <w:r>
+        <w:t xml:space="preserve"> </w:t>
+      </w:r>
+    </w:p>
+    <w:p>
+      <w:r>
+        <w:t xml:space="preserve"> </w:t>
+      </w:r>
+    </w:p>
+    <w:p>
+      <w:r>
+        <w:t xml:space="preserve"> </w:t>
+      </w:r>
+    </w:p>
+    <w:p>
+      <w:r>
+        <w:t xml:space="preserve">Task 2 - </w:t>
+      </w:r>
+      <w:r>
+        <w:t>Question:</w:t>
+      </w:r>
+      <w:r>
+        <w:t xml:space="preserve"> Write about the following </w:t>
+      </w:r>
+      <w:r>
+        <w:t>topic,</w:t>
+      </w:r>
+      <w:r>
+        <w:t xml:space="preserve"> "In many countries around the world,</w:t>
+      </w:r>
+    </w:p>
+    <w:p>
+      <w:r>
+        <w:t>rural people are moving to cities,</w:t>
+      </w:r>
+      <w:r>
+        <w:t xml:space="preserve"> </w:t>
+      </w:r>
+      <w:r>
+        <w:t>so the population in the countryside</w:t>
+      </w:r>
+      <w:r>
+        <w:t xml:space="preserve"> </w:t>
+      </w:r>
+      <w:r>
+        <w:t>is decreasing.</w:t>
+      </w:r>
+    </w:p>
+    <w:p>
+      <w:r>
+        <w:t xml:space="preserve">Do you think this is a positive or a negative </w:t>
+      </w:r>
+      <w:r>
+        <w:t>development?</w:t>
+      </w:r>
+      <w:r>
+        <w:t>"</w:t>
+      </w:r>
+    </w:p>
+    <w:p>
+      <w:r>
+        <w:t>(</w:t>
+      </w:r>
+      <w:r>
+        <w:t>at least 250 words)</w:t>
+      </w:r>
+    </w:p>
+    <w:p/>
+    <w:p>
+      <w:r>
+        <w:t xml:space="preserve"> </w:t>
+      </w:r>
+    </w:p>
+    <w:p>
+      <w:r>
+        <w:t xml:space="preserve">Task 2 - </w:t>
+      </w:r>
+      <w:r>
+        <w:t>Answer:</w:t>
+      </w:r>
+    </w:p>
+    <w:p>
+      <w:r>
+        <w:t xml:space="preserve"> </w:t>
+      </w:r>
+    </w:p>
+    <w:p>
+      <w:r>
+        <w:t>Inhabitant of Rural people in the Cities</w:t>
+      </w:r>
+    </w:p>
+    <w:p>
+      <w:r>
+        <w:t xml:space="preserve"> </w:t>
       </w:r>
     </w:p>
     <w:p>
       <w:pPr>
-        <w:spacing w:line="240" w:lineRule="auto"/>
+        <w:spacing w:line="276" w:lineRule="auto"/>
       </w:pPr>
       <w:r>
-        <w:t>and also adaptation in chambers and hallway.</w:t>
+        <w:t>All the livings are always moving one place to another.</w:t>
+      </w:r>
+      <w:r>
+        <w:t xml:space="preserve"> </w:t>
+      </w:r>
+      <w:r>
+        <w:t xml:space="preserve">It is the fact that no one </w:t>
       </w:r>
     </w:p>
     <w:p>
       <w:pPr>
-        <w:spacing w:line="240" w:lineRule="auto"/>
+        <w:spacing w:line="276" w:lineRule="auto"/>
       </w:pPr>
       <w:r>
-        <w:t xml:space="preserve">An </w:t>
+        <w:t>can change.</w:t>
+      </w:r>
+      <w:r>
+        <w:t xml:space="preserve"> </w:t>
+      </w:r>
+      <w:r>
+        <w:t>It is the nature of livings to migrate to a better place.</w:t>
+      </w:r>
+      <w:r>
+        <w:t xml:space="preserve"> </w:t>
+      </w:r>
+      <w:r>
+        <w:t xml:space="preserve">I think rural people </w:t>
+      </w:r>
+    </w:p>
+    <w:p>
+      <w:pPr>
+        <w:spacing w:line="276" w:lineRule="auto"/>
+      </w:pPr>
+      <w:r>
+        <w:t>moving to cities do not have much negative impact in development.</w:t>
+      </w:r>
+    </w:p>
+    <w:p>
+      <w:pPr>
+        <w:spacing w:line="360" w:lineRule="auto"/>
+      </w:pPr>
+      <w:r>
+        <w:t>Rural people leave the countryside to move to the cities.</w:t>
+      </w:r>
+      <w:r>
+        <w:t xml:space="preserve"> </w:t>
+      </w:r>
+      <w:r>
+        <w:t>On the other hand,</w:t>
+      </w:r>
+      <w:r>
+        <w:t xml:space="preserve"> </w:t>
+      </w:r>
+      <w:r>
+        <w:t>people in the cities are moving to countryside that they find it relaxing and pleasure.</w:t>
+      </w:r>
+      <w:r>
+        <w:t xml:space="preserve"> </w:t>
+      </w:r>
+      <w:r>
+        <w:t xml:space="preserve">When a group of people </w:t>
+      </w:r>
+      <w:r>
+        <w:t>go, another</w:t>
+      </w:r>
+      <w:r>
+        <w:t xml:space="preserve"> group of people will come and take the place for their habitant.</w:t>
+      </w:r>
+      <w:r>
+        <w:t xml:space="preserve"> </w:t>
+      </w:r>
+      <w:r>
+        <w:t xml:space="preserve">It is the </w:t>
       </w:r>
       <w:proofErr w:type="spellStart"/>
       <w:r>
-        <w:t>impactic</w:t>
+        <w:t>nauture</w:t>
       </w:r>
       <w:proofErr w:type="spellEnd"/>
       <w:r>
-        <w:t xml:space="preserve"> change in the </w:t>
+        <w:t xml:space="preserve"> of living.</w:t>
+      </w:r>
+      <w:r>
+        <w:t xml:space="preserve"> </w:t>
+      </w:r>
+      <w:r>
+        <w:t>And people will behave like when in Rome,</w:t>
+      </w:r>
+      <w:r>
+        <w:t xml:space="preserve"> </w:t>
+      </w:r>
+      <w:r>
+        <w:t>they will adapt to the new place.</w:t>
+      </w:r>
+      <w:r>
+        <w:t xml:space="preserve"> </w:t>
+      </w:r>
+      <w:r>
+        <w:t xml:space="preserve">Migrants are more </w:t>
       </w:r>
       <w:proofErr w:type="spellStart"/>
       <w:r>
-        <w:t>libray</w:t>
+        <w:t>likey</w:t>
       </w:r>
       <w:proofErr w:type="spellEnd"/>
       <w:r>
-        <w:t xml:space="preserve"> is that the Enquiry desk is replace by a Cafe </w:t>
+        <w:t xml:space="preserve"> to be adaptable than others which mean the more</w:t>
+      </w:r>
+      <w:r>
+        <w:t xml:space="preserve"> </w:t>
+      </w:r>
+      <w:r>
+        <w:t>migrating, the more adaptable you are.</w:t>
+      </w:r>
+      <w:r>
+        <w:t xml:space="preserve"> </w:t>
+      </w:r>
+      <w:r>
+        <w:t xml:space="preserve">So rural people will change their lifestyle and adapt their way of living to the cities they moved in and they will become one of the generations of civilized urban </w:t>
+      </w:r>
+      <w:r>
+        <w:t xml:space="preserve">life. </w:t>
+      </w:r>
+      <w:proofErr w:type="gramStart"/>
+      <w:r>
+        <w:t>So</w:t>
+      </w:r>
+      <w:proofErr w:type="gramEnd"/>
+      <w:r>
+        <w:t xml:space="preserve"> I think it is the majority of the people that shape the society in their </w:t>
+      </w:r>
+      <w:r>
+        <w:lastRenderedPageBreak/>
+        <w:t>ways of living.</w:t>
+      </w:r>
+      <w:r>
+        <w:t xml:space="preserve"> </w:t>
+      </w:r>
+      <w:proofErr w:type="gramStart"/>
+      <w:r>
+        <w:t>So</w:t>
+      </w:r>
+      <w:proofErr w:type="gramEnd"/>
+      <w:r>
+        <w:t xml:space="preserve"> the urban citizens and</w:t>
+      </w:r>
+      <w:r>
+        <w:t xml:space="preserve"> </w:t>
+      </w:r>
+      <w:r>
+        <w:t>the city society will shape the rural people into the right form and those who cannot adapt will be exile themself out of that society.</w:t>
       </w:r>
     </w:p>
     <w:p>
       <w:pPr>
-        <w:spacing w:line="240" w:lineRule="auto"/>
+        <w:spacing w:line="360" w:lineRule="auto"/>
       </w:pPr>
-      <w:proofErr w:type="spellStart"/>
-      <w:r>
-        <w:t>whichseems</w:t>
-      </w:r>
-      <w:proofErr w:type="spellEnd"/>
-      <w:r>
-        <w:t xml:space="preserve"> modern but inappropriate in my opinion taking up </w:t>
-      </w:r>
-      <w:proofErr w:type="spellStart"/>
-      <w:r>
-        <w:t>alot</w:t>
-      </w:r>
-      <w:proofErr w:type="spellEnd"/>
-      <w:r>
-        <w:t xml:space="preserve"> of space while we can </w:t>
-      </w:r>
-    </w:p>
-    <w:p>
-      <w:pPr>
-        <w:spacing w:line="240" w:lineRule="auto"/>
-      </w:pPr>
-      <w:r>
-        <w:t>have our coffee outside of the library.</w:t>
-      </w:r>
-      <w:r>
-        <w:t xml:space="preserve"> </w:t>
-      </w:r>
-      <w:r>
-        <w:t xml:space="preserve">Enlarging the room and adding a storytelling events </w:t>
-      </w:r>
-    </w:p>
-    <w:p>
-      <w:pPr>
-        <w:spacing w:line="240" w:lineRule="auto"/>
-      </w:pPr>
-      <w:r>
-        <w:t xml:space="preserve">with comfortable </w:t>
-      </w:r>
-      <w:proofErr w:type="spellStart"/>
-      <w:r>
-        <w:t>funitures</w:t>
-      </w:r>
-      <w:proofErr w:type="spellEnd"/>
-      <w:r>
-        <w:t xml:space="preserve"> in Children's Section will make a huge impact for the future </w:t>
-      </w:r>
-    </w:p>
-    <w:p>
-      <w:pPr>
-        <w:spacing w:line="240" w:lineRule="auto"/>
-      </w:pPr>
-      <w:r>
-        <w:t>of our kids.</w:t>
-      </w:r>
-      <w:r>
-        <w:t xml:space="preserve"> </w:t>
-      </w:r>
-      <w:r>
-        <w:t xml:space="preserve">The vanish of the tables and chairs on the hallway is not a very good idea </w:t>
-      </w:r>
-    </w:p>
-    <w:p>
-      <w:pPr>
-        <w:spacing w:line="240" w:lineRule="auto"/>
-      </w:pPr>
-      <w:r>
-        <w:t>that I see no other place to sit and read while lecture room,</w:t>
-      </w:r>
-      <w:r>
-        <w:t xml:space="preserve"> </w:t>
-      </w:r>
-      <w:r>
-        <w:t>previously known as Children's</w:t>
-      </w:r>
-    </w:p>
-    <w:p>
-      <w:pPr>
-        <w:spacing w:line="240" w:lineRule="auto"/>
-      </w:pPr>
-      <w:r>
-        <w:t>Book room might be busy discharging some lectures and the Computer room,</w:t>
-      </w:r>
-      <w:r>
-        <w:t xml:space="preserve"> </w:t>
-      </w:r>
-      <w:r>
-        <w:t>previously known as the reading room for newspapers and magazines won't be appropriate for reading with a hard-copy book.</w:t>
-      </w:r>
-      <w:r>
-        <w:t xml:space="preserve"> </w:t>
-      </w:r>
-      <w:r>
-        <w:t>With the developing technology, having self-service machines seem interesting but we also should reconsider that is that really necessary to add everything into a Library which can also lead to distraction and damages to the Books.</w:t>
-      </w:r>
-    </w:p>
-    <w:p>
-      <w:pPr>
-        <w:spacing w:line="240" w:lineRule="auto"/>
-      </w:pPr>
-      <w:proofErr w:type="spellStart"/>
-      <w:r>
-        <w:t>Adaptaion</w:t>
-      </w:r>
-      <w:proofErr w:type="spellEnd"/>
-      <w:r>
-        <w:t xml:space="preserve"> and changes are necessary and good for the </w:t>
-      </w:r>
-      <w:proofErr w:type="spellStart"/>
-      <w:r>
-        <w:t>neighbourhood</w:t>
-      </w:r>
-      <w:proofErr w:type="spellEnd"/>
-      <w:r>
-        <w:t xml:space="preserve"> and we should</w:t>
-      </w:r>
-      <w:r>
-        <w:t xml:space="preserve"> </w:t>
-      </w:r>
-      <w:r>
-        <w:t>welcome and navigate the changes not to deviate from the original purpose.</w:t>
-      </w:r>
-    </w:p>
-    <w:p>
-      <w:r>
-        <w:lastRenderedPageBreak/>
-        <w:t xml:space="preserve"> </w:t>
-      </w:r>
-    </w:p>
-    <w:p>
-      <w:r>
-        <w:t xml:space="preserve"> </w:t>
-      </w:r>
-    </w:p>
-    <w:p>
-      <w:r>
-        <w:t xml:space="preserve"> </w:t>
-      </w:r>
-    </w:p>
-    <w:p>
-      <w:r>
-        <w:t xml:space="preserve">Task 2 - </w:t>
-      </w:r>
-      <w:r>
-        <w:t>Question:</w:t>
-      </w:r>
-      <w:r>
-        <w:t xml:space="preserve"> Write about the following </w:t>
-      </w:r>
-      <w:r>
-        <w:t>topic,</w:t>
-      </w:r>
-      <w:r>
-        <w:t xml:space="preserve"> "In many countries around the world,</w:t>
-      </w:r>
-    </w:p>
-    <w:p>
-      <w:r>
-        <w:t>rural people are moving to cities,</w:t>
-      </w:r>
-      <w:r>
-        <w:t xml:space="preserve"> </w:t>
-      </w:r>
-      <w:r>
-        <w:t>so the population in the countryside</w:t>
-      </w:r>
-      <w:r>
-        <w:t xml:space="preserve"> </w:t>
-      </w:r>
-      <w:r>
-        <w:t>is decreasing.</w:t>
-      </w:r>
-    </w:p>
-    <w:p>
-      <w:r>
-        <w:t xml:space="preserve">Do you think this is a positive or a negative </w:t>
-      </w:r>
-      <w:r>
-        <w:t>development?</w:t>
-      </w:r>
-      <w:r>
-        <w:t>"</w:t>
-      </w:r>
-    </w:p>
-    <w:p>
-      <w:r>
-        <w:t>(</w:t>
-      </w:r>
-      <w:r>
-        <w:t>at least 250 words)</w:t>
-      </w:r>
-    </w:p>
-    <w:p/>
-    <w:p>
-      <w:r>
-        <w:t xml:space="preserve"> </w:t>
-      </w:r>
-    </w:p>
-    <w:p>
-      <w:r>
-        <w:t xml:space="preserve">Task 2 - </w:t>
-      </w:r>
-      <w:r>
-        <w:t>Answer:</w:t>
-      </w:r>
-    </w:p>
-    <w:p>
-      <w:r>
-        <w:t xml:space="preserve"> </w:t>
-      </w:r>
-    </w:p>
-    <w:p>
-      <w:r>
-        <w:t>Inhabitant of Rural people in the Cities</w:t>
-      </w:r>
-    </w:p>
-    <w:p>
-      <w:r>
-        <w:t xml:space="preserve"> </w:t>
-      </w:r>
-    </w:p>
-    <w:p>
-      <w:r>
-        <w:t>All the livings are always moving one place to another.</w:t>
-      </w:r>
-      <w:r>
-        <w:t xml:space="preserve"> </w:t>
-      </w:r>
-      <w:r>
-        <w:t xml:space="preserve">It is the fact that no one </w:t>
-      </w:r>
-    </w:p>
-    <w:p>
-      <w:r>
-        <w:t>can change.</w:t>
-      </w:r>
-      <w:r>
-        <w:t xml:space="preserve"> </w:t>
-      </w:r>
-      <w:r>
-        <w:t>It is the nature of livings to migrate to a better place.</w:t>
-      </w:r>
-      <w:r>
-        <w:t xml:space="preserve"> </w:t>
-      </w:r>
-      <w:r>
-        <w:t xml:space="preserve">I think rural people </w:t>
-      </w:r>
-    </w:p>
-    <w:p>
-      <w:r>
-        <w:t>moving to cities do not have much negative impact in development.</w:t>
-      </w:r>
-    </w:p>
-    <w:p>
-      <w:r>
-        <w:t>Rural people leave the countryside to move to the cities.</w:t>
-      </w:r>
-      <w:r>
-        <w:t xml:space="preserve"> </w:t>
-      </w:r>
-      <w:r>
-        <w:t>On the other hand,</w:t>
-      </w:r>
-      <w:r>
-        <w:t xml:space="preserve"> </w:t>
-      </w:r>
-      <w:r>
-        <w:t>people in the cities are moving to countryside that they find it relaxing and pleasure.</w:t>
-      </w:r>
-      <w:r>
-        <w:t xml:space="preserve"> </w:t>
-      </w:r>
-      <w:r>
-        <w:t xml:space="preserve">When a group of people </w:t>
-      </w:r>
-      <w:r>
-        <w:t>go, another</w:t>
-      </w:r>
-      <w:r>
-        <w:t xml:space="preserve"> group of people will come and take the place for their habitant.</w:t>
-      </w:r>
-      <w:r>
-        <w:t xml:space="preserve"> </w:t>
-      </w:r>
-      <w:r>
-        <w:t xml:space="preserve">It is the </w:t>
-      </w:r>
-      <w:proofErr w:type="spellStart"/>
-      <w:r>
-        <w:t>nauture</w:t>
-      </w:r>
-      <w:proofErr w:type="spellEnd"/>
-      <w:r>
-        <w:t xml:space="preserve"> of living.</w:t>
-      </w:r>
-      <w:r>
-        <w:t xml:space="preserve"> </w:t>
-      </w:r>
-      <w:r>
-        <w:t>And people will behave like when in Rome,</w:t>
-      </w:r>
-      <w:r>
-        <w:t xml:space="preserve"> </w:t>
-      </w:r>
-      <w:r>
-        <w:t>they will adapt to the new place.</w:t>
-      </w:r>
-      <w:r>
-        <w:t xml:space="preserve"> </w:t>
-      </w:r>
-      <w:r>
-        <w:t xml:space="preserve">Migrants are more </w:t>
-      </w:r>
-      <w:proofErr w:type="spellStart"/>
-      <w:r>
-        <w:t>likey</w:t>
-      </w:r>
-      <w:proofErr w:type="spellEnd"/>
-      <w:r>
-        <w:t xml:space="preserve"> to be adaptable than others which mean the more migrating, the more adaptable you are.</w:t>
-      </w:r>
-      <w:r>
-        <w:t xml:space="preserve"> </w:t>
-      </w:r>
-      <w:r>
-        <w:t xml:space="preserve">So rural people will change their lifestyle and adapt their way of living to the cities they moved in and they will become one of the generations of civilized urban </w:t>
-      </w:r>
-      <w:r>
-        <w:t>life. So</w:t>
-      </w:r>
-      <w:r>
-        <w:t xml:space="preserve"> I think it is the majority of the people that shape the society in their ways of living.</w:t>
-      </w:r>
-      <w:r>
-        <w:t xml:space="preserve"> </w:t>
-      </w:r>
-      <w:r>
-        <w:t>So the urban citizens and</w:t>
-      </w:r>
-      <w:r>
-        <w:t xml:space="preserve"> </w:t>
-      </w:r>
-      <w:r>
-        <w:t>the city society will shape the rural people into the right form and those who cannot adapt will be exile themself out of that society.</w:t>
-      </w:r>
-    </w:p>
-    <w:p>
-      <w:r>
-        <w:t xml:space="preserve">So I would like to conclude that rural people migrating into the cities will not have </w:t>
-      </w:r>
-    </w:p>
-    <w:p>
+      <w:proofErr w:type="gramStart"/>
+      <w:r>
+        <w:t>So</w:t>
+      </w:r>
+      <w:proofErr w:type="gramEnd"/>
+      <w:r>
+        <w:t xml:space="preserve"> I would like to conclude that rural people migrating into the cities will not have</w:t>
+      </w:r>
+      <w:r>
+        <w:t xml:space="preserve"> </w:t>
+      </w:r>
       <w:r>
         <w:t>significant effect of negativity on development.</w:t>
       </w:r>

</xml_diff>